<commit_message>
doing a comit for sqrt function
</commit_message>
<xml_diff>
--- a/src/notes/algo.docx
+++ b/src/notes/algo.docx
@@ -1,6 +1,6 @@
 
 <file path=word/document.xml><?xml version="1.0" encoding="utf-8"?>
-<w:document xmlns:wpc="http://schemas.microsoft.com/office/word/2010/wordprocessingCanvas" xmlns:cx="http://schemas.microsoft.com/office/drawing/2014/chartex" xmlns:cx1="http://schemas.microsoft.com/office/drawing/2015/9/8/chartex" xmlns:mc="http://schemas.openxmlformats.org/markup-compatibility/2006" xmlns:o="urn:schemas-microsoft-com:office:office" xmlns:r="http://schemas.openxmlformats.org/officeDocument/2006/relationships" xmlns:m="http://schemas.openxmlformats.org/officeDocument/2006/math" xmlns:v="urn:schemas-microsoft-com:vml" xmlns:wp14="http://schemas.microsoft.com/office/word/2010/wordprocessingDrawing" xmlns:wp="http://schemas.openxmlformats.org/drawingml/2006/wordprocessingDrawing" xmlns:w10="urn:schemas-microsoft-com:office:word" xmlns:w="http://schemas.openxmlformats.org/wordprocessingml/2006/main" xmlns:w14="http://schemas.microsoft.com/office/word/2010/wordml" xmlns:w15="http://schemas.microsoft.com/office/word/2012/wordml" xmlns:w16se="http://schemas.microsoft.com/office/word/2015/wordml/symex" xmlns:wpg="http://schemas.microsoft.com/office/word/2010/wordprocessingGroup" xmlns:wpi="http://schemas.microsoft.com/office/word/2010/wordprocessingInk" xmlns:wne="http://schemas.microsoft.com/office/word/2006/wordml" xmlns:wps="http://schemas.microsoft.com/office/word/2010/wordprocessingShape" mc:Ignorable="w14 w15 w16se wp14">
+<w:document xmlns:wpc="http://schemas.microsoft.com/office/word/2010/wordprocessingCanvas" xmlns:cx="http://schemas.microsoft.com/office/drawing/2014/chartex" xmlns:cx1="http://schemas.microsoft.com/office/drawing/2015/9/8/chartex" xmlns:cx2="http://schemas.microsoft.com/office/drawing/2015/10/21/chartex" xmlns:cx3="http://schemas.microsoft.com/office/drawing/2016/5/9/chartex" xmlns:cx4="http://schemas.microsoft.com/office/drawing/2016/5/10/chartex" xmlns:cx5="http://schemas.microsoft.com/office/drawing/2016/5/11/chartex" xmlns:cx6="http://schemas.microsoft.com/office/drawing/2016/5/12/chartex" xmlns:cx7="http://schemas.microsoft.com/office/drawing/2016/5/13/chartex" xmlns:cx8="http://schemas.microsoft.com/office/drawing/2016/5/14/chartex" xmlns:mc="http://schemas.openxmlformats.org/markup-compatibility/2006" xmlns:aink="http://schemas.microsoft.com/office/drawing/2016/ink" xmlns:am3d="http://schemas.microsoft.com/office/drawing/2017/model3d" xmlns:o="urn:schemas-microsoft-com:office:office" xmlns:r="http://schemas.openxmlformats.org/officeDocument/2006/relationships" xmlns:m="http://schemas.openxmlformats.org/officeDocument/2006/math" xmlns:v="urn:schemas-microsoft-com:vml" xmlns:wp14="http://schemas.microsoft.com/office/word/2010/wordprocessingDrawing" xmlns:wp="http://schemas.openxmlformats.org/drawingml/2006/wordprocessingDrawing" xmlns:w10="urn:schemas-microsoft-com:office:word" xmlns:w="http://schemas.openxmlformats.org/wordprocessingml/2006/main" xmlns:w14="http://schemas.microsoft.com/office/word/2010/wordml" xmlns:w15="http://schemas.microsoft.com/office/word/2012/wordml" xmlns:w16cid="http://schemas.microsoft.com/office/word/2016/wordml/cid" xmlns:w16se="http://schemas.microsoft.com/office/word/2015/wordml/symex" xmlns:wpg="http://schemas.microsoft.com/office/word/2010/wordprocessingGroup" xmlns:wpi="http://schemas.microsoft.com/office/word/2010/wordprocessingInk" xmlns:wne="http://schemas.microsoft.com/office/word/2006/wordml" xmlns:wps="http://schemas.microsoft.com/office/word/2010/wordprocessingShape" mc:Ignorable="w14 w15 w16se w16cid wp14">
   <w:body>
     <w:p>
       <w:pPr>
@@ -39,8 +39,6 @@
           <w:lang w:eastAsia="en-GB"/>
         </w:rPr>
       </w:pPr>
-      <w:bookmarkStart w:id="0" w:name="_GoBack"/>
-      <w:bookmarkEnd w:id="0"/>
       <w:r>
         <w:rPr>
           <w:rFonts w:ascii="Courier New" w:eastAsia="Times New Roman" w:hAnsi="Courier New" w:cs="Courier New"/>
@@ -68,7 +66,27 @@
           <w:szCs w:val="20"/>
           <w:lang w:eastAsia="en-GB"/>
         </w:rPr>
-        <w:t xml:space="preserve">        Node prev = null; </w:t>
+        <w:t xml:space="preserve">        Node </w:t>
+      </w:r>
+      <w:proofErr w:type="spellStart"/>
+      <w:r>
+        <w:rPr>
+          <w:rFonts w:ascii="Courier New" w:eastAsia="Times New Roman" w:hAnsi="Courier New" w:cs="Courier New"/>
+          <w:sz w:val="20"/>
+          <w:szCs w:val="20"/>
+          <w:lang w:eastAsia="en-GB"/>
+        </w:rPr>
+        <w:t>prev</w:t>
+      </w:r>
+      <w:proofErr w:type="spellEnd"/>
+      <w:r>
+        <w:rPr>
+          <w:rFonts w:ascii="Courier New" w:eastAsia="Times New Roman" w:hAnsi="Courier New" w:cs="Courier New"/>
+          <w:sz w:val="20"/>
+          <w:szCs w:val="20"/>
+          <w:lang w:eastAsia="en-GB"/>
+        </w:rPr>
+        <w:t xml:space="preserve"> = null; </w:t>
       </w:r>
     </w:p>
     <w:p>
@@ -146,7 +164,27 @@
           <w:szCs w:val="20"/>
           <w:lang w:eastAsia="en-GB"/>
         </w:rPr>
-        <w:t xml:space="preserve">(current != null) { </w:t>
+        <w:t>(</w:t>
+      </w:r>
+      <w:proofErr w:type="gramStart"/>
+      <w:r>
+        <w:rPr>
+          <w:rFonts w:ascii="Courier New" w:eastAsia="Times New Roman" w:hAnsi="Courier New" w:cs="Courier New"/>
+          <w:sz w:val="20"/>
+          <w:szCs w:val="20"/>
+          <w:lang w:eastAsia="en-GB"/>
+        </w:rPr>
+        <w:t>current !</w:t>
+      </w:r>
+      <w:proofErr w:type="gramEnd"/>
+      <w:r>
+        <w:rPr>
+          <w:rFonts w:ascii="Courier New" w:eastAsia="Times New Roman" w:hAnsi="Courier New" w:cs="Courier New"/>
+          <w:sz w:val="20"/>
+          <w:szCs w:val="20"/>
+          <w:lang w:eastAsia="en-GB"/>
+        </w:rPr>
+        <w:t xml:space="preserve">= null) { </w:t>
       </w:r>
     </w:p>
     <w:p>
@@ -166,7 +204,29 @@
           <w:szCs w:val="20"/>
           <w:lang w:eastAsia="en-GB"/>
         </w:rPr>
-        <w:t xml:space="preserve">            next = current.next; </w:t>
+        <w:t xml:space="preserve">            next = </w:t>
+      </w:r>
+      <w:proofErr w:type="spellStart"/>
+      <w:proofErr w:type="gramStart"/>
+      <w:r>
+        <w:rPr>
+          <w:rFonts w:ascii="Courier New" w:eastAsia="Times New Roman" w:hAnsi="Courier New" w:cs="Courier New"/>
+          <w:sz w:val="20"/>
+          <w:szCs w:val="20"/>
+          <w:lang w:eastAsia="en-GB"/>
+        </w:rPr>
+        <w:t>current.next</w:t>
+      </w:r>
+      <w:proofErr w:type="spellEnd"/>
+      <w:proofErr w:type="gramEnd"/>
+      <w:r>
+        <w:rPr>
+          <w:rFonts w:ascii="Courier New" w:eastAsia="Times New Roman" w:hAnsi="Courier New" w:cs="Courier New"/>
+          <w:sz w:val="20"/>
+          <w:szCs w:val="20"/>
+          <w:lang w:eastAsia="en-GB"/>
+        </w:rPr>
+        <w:t xml:space="preserve">; </w:t>
       </w:r>
     </w:p>
     <w:p>
@@ -186,7 +246,47 @@
           <w:szCs w:val="20"/>
           <w:lang w:eastAsia="en-GB"/>
         </w:rPr>
-        <w:t xml:space="preserve">            current.next = prev; </w:t>
+        <w:t>            </w:t>
+      </w:r>
+      <w:proofErr w:type="spellStart"/>
+      <w:r>
+        <w:rPr>
+          <w:rFonts w:ascii="Courier New" w:eastAsia="Times New Roman" w:hAnsi="Courier New" w:cs="Courier New"/>
+          <w:sz w:val="20"/>
+          <w:szCs w:val="20"/>
+          <w:lang w:eastAsia="en-GB"/>
+        </w:rPr>
+        <w:t>current.next</w:t>
+      </w:r>
+      <w:proofErr w:type="spellEnd"/>
+      <w:r>
+        <w:rPr>
+          <w:rFonts w:ascii="Courier New" w:eastAsia="Times New Roman" w:hAnsi="Courier New" w:cs="Courier New"/>
+          <w:sz w:val="20"/>
+          <w:szCs w:val="20"/>
+          <w:lang w:eastAsia="en-GB"/>
+        </w:rPr>
+        <w:t xml:space="preserve"> = </w:t>
+      </w:r>
+      <w:proofErr w:type="spellStart"/>
+      <w:r>
+        <w:rPr>
+          <w:rFonts w:ascii="Courier New" w:eastAsia="Times New Roman" w:hAnsi="Courier New" w:cs="Courier New"/>
+          <w:sz w:val="20"/>
+          <w:szCs w:val="20"/>
+          <w:lang w:eastAsia="en-GB"/>
+        </w:rPr>
+        <w:t>prev</w:t>
+      </w:r>
+      <w:proofErr w:type="spellEnd"/>
+      <w:r>
+        <w:rPr>
+          <w:rFonts w:ascii="Courier New" w:eastAsia="Times New Roman" w:hAnsi="Courier New" w:cs="Courier New"/>
+          <w:sz w:val="20"/>
+          <w:szCs w:val="20"/>
+          <w:lang w:eastAsia="en-GB"/>
+        </w:rPr>
+        <w:t xml:space="preserve">; </w:t>
       </w:r>
     </w:p>
     <w:p>
@@ -206,7 +306,27 @@
           <w:szCs w:val="20"/>
           <w:lang w:eastAsia="en-GB"/>
         </w:rPr>
-        <w:t xml:space="preserve">            prev = current; </w:t>
+        <w:t>            </w:t>
+      </w:r>
+      <w:proofErr w:type="spellStart"/>
+      <w:r>
+        <w:rPr>
+          <w:rFonts w:ascii="Courier New" w:eastAsia="Times New Roman" w:hAnsi="Courier New" w:cs="Courier New"/>
+          <w:sz w:val="20"/>
+          <w:szCs w:val="20"/>
+          <w:lang w:eastAsia="en-GB"/>
+        </w:rPr>
+        <w:t>prev</w:t>
+      </w:r>
+      <w:proofErr w:type="spellEnd"/>
+      <w:r>
+        <w:rPr>
+          <w:rFonts w:ascii="Courier New" w:eastAsia="Times New Roman" w:hAnsi="Courier New" w:cs="Courier New"/>
+          <w:sz w:val="20"/>
+          <w:szCs w:val="20"/>
+          <w:lang w:eastAsia="en-GB"/>
+        </w:rPr>
+        <w:t xml:space="preserve"> = current; </w:t>
       </w:r>
     </w:p>
     <w:p>
@@ -266,7 +386,27 @@
           <w:szCs w:val="20"/>
           <w:lang w:eastAsia="en-GB"/>
         </w:rPr>
-        <w:t xml:space="preserve">        node = prev; </w:t>
+        <w:t xml:space="preserve">        node = </w:t>
+      </w:r>
+      <w:proofErr w:type="spellStart"/>
+      <w:r>
+        <w:rPr>
+          <w:rFonts w:ascii="Courier New" w:eastAsia="Times New Roman" w:hAnsi="Courier New" w:cs="Courier New"/>
+          <w:sz w:val="20"/>
+          <w:szCs w:val="20"/>
+          <w:lang w:eastAsia="en-GB"/>
+        </w:rPr>
+        <w:t>prev</w:t>
+      </w:r>
+      <w:proofErr w:type="spellEnd"/>
+      <w:r>
+        <w:rPr>
+          <w:rFonts w:ascii="Courier New" w:eastAsia="Times New Roman" w:hAnsi="Courier New" w:cs="Courier New"/>
+          <w:sz w:val="20"/>
+          <w:szCs w:val="20"/>
+          <w:lang w:eastAsia="en-GB"/>
+        </w:rPr>
+        <w:t xml:space="preserve">; </w:t>
       </w:r>
     </w:p>
     <w:p>
@@ -325,6 +465,310 @@
           <w:lang w:eastAsia="en-GB"/>
         </w:rPr>
         <w:t xml:space="preserve">    } </w:t>
+      </w:r>
+    </w:p>
+    <w:p>
+      <w:pPr>
+        <w:pStyle w:val="ListParagraph"/>
+        <w:rPr>
+          <w:lang w:val="en-US"/>
+        </w:rPr>
+      </w:pPr>
+    </w:p>
+    <w:p>
+      <w:pPr>
+        <w:pStyle w:val="ListParagraph"/>
+        <w:rPr>
+          <w:lang w:val="en-US"/>
+        </w:rPr>
+      </w:pPr>
+    </w:p>
+    <w:p>
+      <w:pPr>
+        <w:pStyle w:val="ListParagraph"/>
+        <w:rPr>
+          <w:lang w:val="en-US"/>
+        </w:rPr>
+      </w:pPr>
+      <w:r>
+        <w:rPr>
+          <w:lang w:val="en-US"/>
+        </w:rPr>
+        <w:t xml:space="preserve">Finding </w:t>
+      </w:r>
+      <w:proofErr w:type="spellStart"/>
+      <w:r>
+        <w:rPr>
+          <w:lang w:val="en-US"/>
+        </w:rPr>
+        <w:t>sqRt</w:t>
+      </w:r>
+      <w:proofErr w:type="spellEnd"/>
+      <w:r>
+        <w:rPr>
+          <w:lang w:val="en-US"/>
+        </w:rPr>
+        <w:t>:</w:t>
+      </w:r>
+    </w:p>
+    <w:p>
+      <w:pPr>
+        <w:pStyle w:val="ListParagraph"/>
+        <w:rPr>
+          <w:lang w:val="en-US"/>
+        </w:rPr>
+      </w:pPr>
+    </w:p>
+    <w:p>
+      <w:pPr>
+        <w:pStyle w:val="ListParagraph"/>
+        <w:rPr>
+          <w:lang w:val="en-US"/>
+        </w:rPr>
+      </w:pPr>
+      <w:r>
+        <w:rPr>
+          <w:lang w:val="en-US"/>
+        </w:rPr>
+        <w:t xml:space="preserve">public static double </w:t>
+      </w:r>
+      <w:proofErr w:type="gramStart"/>
+      <w:r>
+        <w:rPr>
+          <w:lang w:val="en-US"/>
+        </w:rPr>
+        <w:t>square(</w:t>
+      </w:r>
+      <w:proofErr w:type="gramEnd"/>
+      <w:r>
+        <w:rPr>
+          <w:lang w:val="en-US"/>
+        </w:rPr>
+        <w:t>double number){</w:t>
+      </w:r>
+    </w:p>
+    <w:p>
+      <w:pPr>
+        <w:pStyle w:val="ListParagraph"/>
+        <w:rPr>
+          <w:lang w:val="en-US"/>
+        </w:rPr>
+      </w:pPr>
+      <w:r>
+        <w:rPr>
+          <w:lang w:val="en-US"/>
+        </w:rPr>
+        <w:t xml:space="preserve">    double t;</w:t>
+      </w:r>
+    </w:p>
+    <w:p>
+      <w:pPr>
+        <w:pStyle w:val="ListParagraph"/>
+        <w:rPr>
+          <w:lang w:val="en-US"/>
+        </w:rPr>
+      </w:pPr>
+      <w:r>
+        <w:rPr>
+          <w:lang w:val="en-US"/>
+        </w:rPr>
+        <w:t xml:space="preserve">  </w:t>
+      </w:r>
+    </w:p>
+    <w:p>
+      <w:pPr>
+        <w:pStyle w:val="ListParagraph"/>
+        <w:rPr>
+          <w:lang w:val="en-US"/>
+        </w:rPr>
+      </w:pPr>
+      <w:r>
+        <w:rPr>
+          <w:lang w:val="en-US"/>
+        </w:rPr>
+        <w:t xml:space="preserve">    double </w:t>
+      </w:r>
+      <w:proofErr w:type="spellStart"/>
+      <w:r>
+        <w:rPr>
+          <w:lang w:val="en-US"/>
+        </w:rPr>
+        <w:t>squareroot</w:t>
+      </w:r>
+      <w:proofErr w:type="spellEnd"/>
+      <w:r>
+        <w:rPr>
+          <w:lang w:val="en-US"/>
+        </w:rPr>
+        <w:t xml:space="preserve"> = number / 2;</w:t>
+      </w:r>
+    </w:p>
+    <w:p>
+      <w:pPr>
+        <w:pStyle w:val="ListParagraph"/>
+        <w:rPr>
+          <w:lang w:val="en-US"/>
+        </w:rPr>
+      </w:pPr>
+      <w:r>
+        <w:rPr>
+          <w:lang w:val="en-US"/>
+        </w:rPr>
+        <w:t xml:space="preserve">  </w:t>
+      </w:r>
+    </w:p>
+    <w:p>
+      <w:pPr>
+        <w:pStyle w:val="ListParagraph"/>
+        <w:rPr>
+          <w:lang w:val="en-US"/>
+        </w:rPr>
+      </w:pPr>
+      <w:r>
+        <w:rPr>
+          <w:lang w:val="en-US"/>
+        </w:rPr>
+        <w:t xml:space="preserve">    do {</w:t>
+      </w:r>
+    </w:p>
+    <w:p>
+      <w:pPr>
+        <w:pStyle w:val="ListParagraph"/>
+        <w:rPr>
+          <w:lang w:val="en-US"/>
+        </w:rPr>
+      </w:pPr>
+      <w:r>
+        <w:rPr>
+          <w:lang w:val="en-US"/>
+        </w:rPr>
+        <w:t xml:space="preserve">        t = </w:t>
+      </w:r>
+      <w:proofErr w:type="spellStart"/>
+      <w:r>
+        <w:rPr>
+          <w:lang w:val="en-US"/>
+        </w:rPr>
+        <w:t>squareroot</w:t>
+      </w:r>
+      <w:proofErr w:type="spellEnd"/>
+      <w:r>
+        <w:rPr>
+          <w:lang w:val="en-US"/>
+        </w:rPr>
+        <w:t>;</w:t>
+      </w:r>
+    </w:p>
+    <w:p>
+      <w:pPr>
+        <w:pStyle w:val="ListParagraph"/>
+        <w:rPr>
+          <w:lang w:val="en-US"/>
+        </w:rPr>
+      </w:pPr>
+      <w:r>
+        <w:rPr>
+          <w:lang w:val="en-US"/>
+        </w:rPr>
+        <w:t xml:space="preserve">        </w:t>
+      </w:r>
+      <w:proofErr w:type="spellStart"/>
+      <w:r>
+        <w:rPr>
+          <w:lang w:val="en-US"/>
+        </w:rPr>
+        <w:t>squareroot</w:t>
+      </w:r>
+      <w:proofErr w:type="spellEnd"/>
+      <w:r>
+        <w:rPr>
+          <w:lang w:val="en-US"/>
+        </w:rPr>
+        <w:t xml:space="preserve"> = (t + (number / t)) / 2;</w:t>
+      </w:r>
+    </w:p>
+    <w:p>
+      <w:pPr>
+        <w:pStyle w:val="ListParagraph"/>
+        <w:rPr>
+          <w:lang w:val="en-US"/>
+        </w:rPr>
+      </w:pPr>
+      <w:r>
+        <w:rPr>
+          <w:lang w:val="en-US"/>
+        </w:rPr>
+        <w:t xml:space="preserve">    } while ((t - </w:t>
+      </w:r>
+      <w:proofErr w:type="spellStart"/>
+      <w:r>
+        <w:rPr>
+          <w:lang w:val="en-US"/>
+        </w:rPr>
+        <w:t>squareroot</w:t>
+      </w:r>
+      <w:proofErr w:type="spellEnd"/>
+      <w:r>
+        <w:rPr>
+          <w:lang w:val="en-US"/>
+        </w:rPr>
+        <w:t>) != 0);</w:t>
+      </w:r>
+    </w:p>
+    <w:p>
+      <w:pPr>
+        <w:pStyle w:val="ListParagraph"/>
+        <w:rPr>
+          <w:lang w:val="en-US"/>
+        </w:rPr>
+      </w:pPr>
+      <w:r>
+        <w:rPr>
+          <w:lang w:val="en-US"/>
+        </w:rPr>
+        <w:t xml:space="preserve">  </w:t>
+      </w:r>
+    </w:p>
+    <w:p>
+      <w:pPr>
+        <w:pStyle w:val="ListParagraph"/>
+        <w:rPr>
+          <w:lang w:val="en-US"/>
+        </w:rPr>
+      </w:pPr>
+      <w:r>
+        <w:rPr>
+          <w:lang w:val="en-US"/>
+        </w:rPr>
+        <w:t xml:space="preserve">    return </w:t>
+      </w:r>
+      <w:proofErr w:type="spellStart"/>
+      <w:r>
+        <w:rPr>
+          <w:lang w:val="en-US"/>
+        </w:rPr>
+        <w:t>squareroot</w:t>
+      </w:r>
+      <w:proofErr w:type="spellEnd"/>
+      <w:r>
+        <w:rPr>
+          <w:lang w:val="en-US"/>
+        </w:rPr>
+        <w:t>;</w:t>
+      </w:r>
+    </w:p>
+    <w:p>
+      <w:pPr>
+        <w:pStyle w:val="ListParagraph"/>
+        <w:rPr>
+          <w:lang w:val="en-US"/>
+        </w:rPr>
+      </w:pPr>
+      <w:r>
+        <w:rPr>
+          <w:lang w:val="en-US"/>
+        </w:rPr>
+        <w:t>}</w:t>
       </w:r>
     </w:p>
     <w:p>
@@ -346,7 +790,7 @@
 </file>
 
 <file path=word/numbering.xml><?xml version="1.0" encoding="utf-8"?>
-<w:numbering xmlns:wpc="http://schemas.microsoft.com/office/word/2010/wordprocessingCanvas" xmlns:cx="http://schemas.microsoft.com/office/drawing/2014/chartex" xmlns:cx1="http://schemas.microsoft.com/office/drawing/2015/9/8/chartex" xmlns:mc="http://schemas.openxmlformats.org/markup-compatibility/2006" xmlns:o="urn:schemas-microsoft-com:office:office" xmlns:r="http://schemas.openxmlformats.org/officeDocument/2006/relationships" xmlns:m="http://schemas.openxmlformats.org/officeDocument/2006/math" xmlns:v="urn:schemas-microsoft-com:vml" xmlns:wp14="http://schemas.microsoft.com/office/word/2010/wordprocessingDrawing" xmlns:wp="http://schemas.openxmlformats.org/drawingml/2006/wordprocessingDrawing" xmlns:w10="urn:schemas-microsoft-com:office:word" xmlns:w="http://schemas.openxmlformats.org/wordprocessingml/2006/main" xmlns:w14="http://schemas.microsoft.com/office/word/2010/wordml" xmlns:w15="http://schemas.microsoft.com/office/word/2012/wordml" xmlns:w16se="http://schemas.microsoft.com/office/word/2015/wordml/symex" xmlns:wpg="http://schemas.microsoft.com/office/word/2010/wordprocessingGroup" xmlns:wpi="http://schemas.microsoft.com/office/word/2010/wordprocessingInk" xmlns:wne="http://schemas.microsoft.com/office/word/2006/wordml" xmlns:wps="http://schemas.microsoft.com/office/word/2010/wordprocessingShape" mc:Ignorable="w14 w15 w16se wp14">
+<w:numbering xmlns:wpc="http://schemas.microsoft.com/office/word/2010/wordprocessingCanvas" xmlns:cx="http://schemas.microsoft.com/office/drawing/2014/chartex" xmlns:cx1="http://schemas.microsoft.com/office/drawing/2015/9/8/chartex" xmlns:cx2="http://schemas.microsoft.com/office/drawing/2015/10/21/chartex" xmlns:cx3="http://schemas.microsoft.com/office/drawing/2016/5/9/chartex" xmlns:cx4="http://schemas.microsoft.com/office/drawing/2016/5/10/chartex" xmlns:cx5="http://schemas.microsoft.com/office/drawing/2016/5/11/chartex" xmlns:cx6="http://schemas.microsoft.com/office/drawing/2016/5/12/chartex" xmlns:cx7="http://schemas.microsoft.com/office/drawing/2016/5/13/chartex" xmlns:cx8="http://schemas.microsoft.com/office/drawing/2016/5/14/chartex" xmlns:mc="http://schemas.openxmlformats.org/markup-compatibility/2006" xmlns:aink="http://schemas.microsoft.com/office/drawing/2016/ink" xmlns:am3d="http://schemas.microsoft.com/office/drawing/2017/model3d" xmlns:o="urn:schemas-microsoft-com:office:office" xmlns:r="http://schemas.openxmlformats.org/officeDocument/2006/relationships" xmlns:m="http://schemas.openxmlformats.org/officeDocument/2006/math" xmlns:v="urn:schemas-microsoft-com:vml" xmlns:wp14="http://schemas.microsoft.com/office/word/2010/wordprocessingDrawing" xmlns:wp="http://schemas.openxmlformats.org/drawingml/2006/wordprocessingDrawing" xmlns:w10="urn:schemas-microsoft-com:office:word" xmlns:w="http://schemas.openxmlformats.org/wordprocessingml/2006/main" xmlns:w14="http://schemas.microsoft.com/office/word/2010/wordml" xmlns:w15="http://schemas.microsoft.com/office/word/2012/wordml" xmlns:w16cid="http://schemas.microsoft.com/office/word/2016/wordml/cid" xmlns:w16se="http://schemas.microsoft.com/office/word/2015/wordml/symex" xmlns:wpg="http://schemas.microsoft.com/office/word/2010/wordprocessingGroup" xmlns:wpi="http://schemas.microsoft.com/office/word/2010/wordprocessingInk" xmlns:wne="http://schemas.microsoft.com/office/word/2006/wordml" xmlns:wps="http://schemas.microsoft.com/office/word/2010/wordprocessingShape" mc:Ignorable="w14 w15 w16se w16cid wp14">
   <w:abstractNum w:abstractNumId="0" w15:restartNumberingAfterBreak="0">
     <w:nsid w:val="0A2D21CA"/>
     <w:multiLevelType w:val="hybridMultilevel"/>
@@ -443,7 +887,7 @@
 </file>
 
 <file path=word/styles.xml><?xml version="1.0" encoding="utf-8"?>
-<w:styles xmlns:mc="http://schemas.openxmlformats.org/markup-compatibility/2006" xmlns:r="http://schemas.openxmlformats.org/officeDocument/2006/relationships" xmlns:w="http://schemas.openxmlformats.org/wordprocessingml/2006/main" xmlns:w14="http://schemas.microsoft.com/office/word/2010/wordml" xmlns:w15="http://schemas.microsoft.com/office/word/2012/wordml" xmlns:w16se="http://schemas.microsoft.com/office/word/2015/wordml/symex" mc:Ignorable="w14 w15 w16se">
+<w:styles xmlns:mc="http://schemas.openxmlformats.org/markup-compatibility/2006" xmlns:r="http://schemas.openxmlformats.org/officeDocument/2006/relationships" xmlns:w="http://schemas.openxmlformats.org/wordprocessingml/2006/main" xmlns:w14="http://schemas.microsoft.com/office/word/2010/wordml" xmlns:w15="http://schemas.microsoft.com/office/word/2012/wordml" xmlns:w16cid="http://schemas.microsoft.com/office/word/2016/wordml/cid" xmlns:w16se="http://schemas.microsoft.com/office/word/2015/wordml/symex" mc:Ignorable="w14 w15 w16se w16cid">
   <w:docDefaults>
     <w:rPrDefault>
       <w:rPr>
@@ -459,7 +903,7 @@
       </w:pPr>
     </w:pPrDefault>
   </w:docDefaults>
-  <w:latentStyles w:defLockedState="0" w:defUIPriority="99" w:defSemiHidden="0" w:defUnhideWhenUsed="0" w:defQFormat="0" w:count="371">
+  <w:latentStyles w:defLockedState="0" w:defUIPriority="99" w:defSemiHidden="0" w:defUnhideWhenUsed="0" w:defQFormat="0" w:count="376">
     <w:lsdException w:name="Normal" w:uiPriority="0" w:qFormat="1"/>
     <w:lsdException w:name="heading 1" w:uiPriority="9" w:qFormat="1"/>
     <w:lsdException w:name="heading 2" w:semiHidden="1" w:uiPriority="9" w:unhideWhenUsed="1" w:qFormat="1"/>
@@ -565,7 +1009,6 @@
     <w:lsdException w:name="HTML Sample" w:semiHidden="1" w:unhideWhenUsed="1"/>
     <w:lsdException w:name="HTML Typewriter" w:semiHidden="1" w:unhideWhenUsed="1"/>
     <w:lsdException w:name="HTML Variable" w:semiHidden="1" w:unhideWhenUsed="1"/>
-    <w:lsdException w:name="Normal Table" w:semiHidden="1" w:unhideWhenUsed="1"/>
     <w:lsdException w:name="annotation subject" w:semiHidden="1" w:unhideWhenUsed="1"/>
     <w:lsdException w:name="No List" w:semiHidden="1" w:unhideWhenUsed="1"/>
     <w:lsdException w:name="Outline List 1" w:semiHidden="1" w:unhideWhenUsed="1"/>
@@ -608,11 +1051,8 @@
     <w:lsdException w:name="Table Contemporary" w:semiHidden="1" w:unhideWhenUsed="1"/>
     <w:lsdException w:name="Table Elegant" w:semiHidden="1" w:unhideWhenUsed="1"/>
     <w:lsdException w:name="Table Professional" w:semiHidden="1" w:unhideWhenUsed="1"/>
-    <w:lsdException w:name="Table Subtle 1" w:semiHidden="1" w:unhideWhenUsed="1"/>
     <w:lsdException w:name="Table Subtle 2" w:semiHidden="1" w:unhideWhenUsed="1"/>
     <w:lsdException w:name="Table Web 1" w:semiHidden="1" w:unhideWhenUsed="1"/>
-    <w:lsdException w:name="Table Web 2" w:semiHidden="1" w:unhideWhenUsed="1"/>
-    <w:lsdException w:name="Table Web 3" w:semiHidden="1" w:unhideWhenUsed="1"/>
     <w:lsdException w:name="Balloon Text" w:semiHidden="1" w:unhideWhenUsed="1"/>
     <w:lsdException w:name="Table Grid" w:uiPriority="39"/>
     <w:lsdException w:name="Table Theme" w:semiHidden="1" w:unhideWhenUsed="1"/>
@@ -831,6 +1271,11 @@
     <w:lsdException w:name="List Table 5 Dark Accent 6" w:uiPriority="50"/>
     <w:lsdException w:name="List Table 6 Colorful Accent 6" w:uiPriority="51"/>
     <w:lsdException w:name="List Table 7 Colorful Accent 6" w:uiPriority="52"/>
+    <w:lsdException w:name="Mention" w:semiHidden="1" w:unhideWhenUsed="1"/>
+    <w:lsdException w:name="Smart Hyperlink" w:semiHidden="1" w:unhideWhenUsed="1"/>
+    <w:lsdException w:name="Hashtag" w:semiHidden="1" w:unhideWhenUsed="1"/>
+    <w:lsdException w:name="Unresolved Mention" w:semiHidden="1" w:unhideWhenUsed="1"/>
+    <w:lsdException w:name="Smart Link" w:semiHidden="1" w:unhideWhenUsed="1"/>
   </w:latentStyles>
   <w:style w:type="paragraph" w:default="1" w:styleId="Normal">
     <w:name w:val="Normal"/>

</xml_diff>